<commit_message>
LongDivisionCircuit not tested implemented
</commit_message>
<xml_diff>
--- a/Relazione.docx
+++ b/Relazione.docx
@@ -656,18 +656,18 @@
         </w:rPr>
         <w:lastRenderedPageBreak/>
         <w:drawing>
-          <wp:anchor distT="0" distB="0" distL="114300" distR="114300" simplePos="0" relativeHeight="251658240" behindDoc="0" locked="0" layoutInCell="1" allowOverlap="1" wp14:anchorId="0C83FF5C" wp14:editId="3112613C">
+          <wp:anchor distT="0" distB="0" distL="114300" distR="114300" simplePos="0" relativeHeight="251658240" behindDoc="0" locked="0" layoutInCell="1" allowOverlap="1" wp14:anchorId="0EB52A7D" wp14:editId="180B2450">
             <wp:simplePos x="0" y="0"/>
-            <wp:positionH relativeFrom="column">
-              <wp:posOffset>-390525</wp:posOffset>
+            <wp:positionH relativeFrom="margin">
+              <wp:posOffset>-314960</wp:posOffset>
             </wp:positionH>
             <wp:positionV relativeFrom="paragraph">
-              <wp:posOffset>198755</wp:posOffset>
+              <wp:posOffset>198120</wp:posOffset>
             </wp:positionV>
-            <wp:extent cx="7391400" cy="4506595"/>
-            <wp:effectExtent l="0" t="0" r="0" b="8255"/>
-            <wp:wrapTopAndBottom/>
-            <wp:docPr id="1" name="Immagine 1"/>
+            <wp:extent cx="7307580" cy="4454525"/>
+            <wp:effectExtent l="0" t="0" r="7620" b="3175"/>
+            <wp:wrapSquare wrapText="bothSides"/>
+            <wp:docPr id="2" name="Immagine 2"/>
             <wp:cNvGraphicFramePr>
               <a:graphicFrameLocks xmlns:a="http://schemas.openxmlformats.org/drawingml/2006/main" noChangeAspect="1"/>
             </wp:cNvGraphicFramePr>
@@ -696,7 +696,7 @@
                   <pic:spPr bwMode="auto">
                     <a:xfrm>
                       <a:off x="0" y="0"/>
-                      <a:ext cx="7391400" cy="4506595"/>
+                      <a:ext cx="7307580" cy="4454525"/>
                     </a:xfrm>
                     <a:prstGeom prst="rect">
                       <a:avLst/>
@@ -1878,7 +1878,14 @@
           <w:b/>
           <w:bCs/>
         </w:rPr>
-        <w:t>Dividend</w:t>
+        <w:t>Divi</w:t>
+      </w:r>
+      <w:r>
+        <w:rPr>
+          <w:b/>
+          <w:bCs/>
+        </w:rPr>
+        <w:t>sor</w:t>
       </w:r>
       <w:r>
         <w:t xml:space="preserve">: Segnale a 32 bit in codifica </w:t>

</xml_diff>